<commit_message>
urs version 0.5 for review
</commit_message>
<xml_diff>
--- a/ProCP Project Plan.docx
+++ b/ProCP Project Plan.docx
@@ -4252,19 +4252,7 @@
         <w:rPr>
           <w:rFonts w:eastAsia="Arial"/>
         </w:rPr>
-        <w:t xml:space="preserve">Sprint </w:t>
-      </w:r>
-      <w:r>
-        <w:rPr>
-          <w:rFonts w:eastAsia="Arial"/>
-        </w:rPr>
-        <w:t>S1</w:t>
-      </w:r>
-      <w:r>
-        <w:rPr>
-          <w:rFonts w:eastAsia="Arial"/>
-        </w:rPr>
-        <w:t xml:space="preserve"> – Kick-off Phase</w:t>
+        <w:t>Kick-off Phase</w:t>
       </w:r>
       <w:r>
         <w:rPr>
@@ -4398,13 +4386,7 @@
         <w:rPr>
           <w:rFonts w:eastAsia="Arial"/>
         </w:rPr>
-        <w:t xml:space="preserve">Sprint S2 </w:t>
-      </w:r>
-      <w:r>
-        <w:rPr>
-          <w:rFonts w:eastAsia="Arial"/>
-        </w:rPr>
-        <w:t>– Initial Phase (</w:t>
+        <w:t>Initial Phase (</w:t>
       </w:r>
       <w:r>
         <w:rPr>
@@ -4565,18 +4547,6 @@
         <w:rPr>
           <w:rFonts w:eastAsia="Arial"/>
         </w:rPr>
-        <w:t>Sprint S3</w:t>
-      </w:r>
-      <w:r>
-        <w:rPr>
-          <w:rFonts w:eastAsia="Arial"/>
-        </w:rPr>
-        <w:t xml:space="preserve"> – </w:t>
-      </w:r>
-      <w:r>
-        <w:rPr>
-          <w:rFonts w:eastAsia="Arial"/>
-        </w:rPr>
         <w:t xml:space="preserve">First half of </w:t>
       </w:r>
       <w:r>
@@ -4802,19 +4772,7 @@
         <w:rPr>
           <w:rFonts w:eastAsia="Arial"/>
         </w:rPr>
-        <w:t>For Sprint S</w:t>
-      </w:r>
-      <w:r>
-        <w:rPr>
-          <w:rFonts w:eastAsia="Arial"/>
-        </w:rPr>
-        <w:t>4</w:t>
-      </w:r>
-      <w:r>
-        <w:rPr>
-          <w:rFonts w:eastAsia="Arial"/>
-        </w:rPr>
-        <w:t xml:space="preserve"> – </w:t>
+        <w:t xml:space="preserve">For </w:t>
       </w:r>
       <w:r>
         <w:rPr>
@@ -4887,24 +4845,6 @@
           <w:rFonts w:eastAsia="Arial"/>
         </w:rPr>
         <w:t xml:space="preserve">For </w:t>
-      </w:r>
-      <w:r>
-        <w:rPr>
-          <w:rFonts w:eastAsia="Arial"/>
-        </w:rPr>
-        <w:t>Sprint S5</w:t>
-      </w:r>
-      <w:r>
-        <w:rPr>
-          <w:rFonts w:eastAsia="Arial"/>
-        </w:rPr>
-        <w:t xml:space="preserve"> </w:t>
-      </w:r>
-      <w:r>
-        <w:rPr>
-          <w:rFonts w:eastAsia="Arial"/>
-        </w:rPr>
-        <w:t xml:space="preserve">– </w:t>
       </w:r>
       <w:r>
         <w:rPr>
@@ -5036,19 +4976,7 @@
         <w:rPr>
           <w:rFonts w:eastAsia="Arial"/>
         </w:rPr>
-        <w:t xml:space="preserve">For </w:t>
-      </w:r>
-      <w:r>
-        <w:rPr>
-          <w:rFonts w:eastAsia="Arial"/>
-        </w:rPr>
-        <w:t>Sprint S6</w:t>
-      </w:r>
-      <w:r>
-        <w:rPr>
-          <w:rFonts w:eastAsia="Arial"/>
-        </w:rPr>
-        <w:t xml:space="preserve"> – Iteration 2 (week 12 - 14): </w:t>
+        <w:t xml:space="preserve">For Iteration 2 (week 12 - 14): </w:t>
       </w:r>
     </w:p>
     <w:p>
@@ -5202,31 +5130,7 @@
         <w:rPr>
           <w:rFonts w:eastAsia="Arial"/>
         </w:rPr>
-        <w:t xml:space="preserve">For </w:t>
-      </w:r>
-      <w:r>
-        <w:rPr>
-          <w:rFonts w:eastAsia="Arial"/>
-        </w:rPr>
-        <w:t>Sprint</w:t>
-      </w:r>
-      <w:r>
-        <w:rPr>
-          <w:rFonts w:eastAsia="Arial"/>
-        </w:rPr>
-        <w:t xml:space="preserve"> </w:t>
-      </w:r>
-      <w:r>
-        <w:rPr>
-          <w:rFonts w:eastAsia="Arial"/>
-        </w:rPr>
-        <w:t>S7</w:t>
-      </w:r>
-      <w:r>
-        <w:rPr>
-          <w:rFonts w:eastAsia="Arial"/>
-        </w:rPr>
-        <w:t xml:space="preserve"> – Iteration 3 (week 15 – week 17): </w:t>
+        <w:t xml:space="preserve">For Iteration 3 (week 15 – week 17): </w:t>
       </w:r>
     </w:p>
     <w:p>
@@ -5376,31 +5280,7 @@
           <w:rFonts w:eastAsia="Arial"/>
         </w:rPr>
         <w:lastRenderedPageBreak/>
-        <w:t xml:space="preserve">For </w:t>
-      </w:r>
-      <w:r>
-        <w:rPr>
-          <w:rFonts w:eastAsia="Arial"/>
-        </w:rPr>
-        <w:t>Sprint S</w:t>
-      </w:r>
-      <w:r>
-        <w:rPr>
-          <w:rFonts w:eastAsia="Arial"/>
-        </w:rPr>
-        <w:t>8</w:t>
-      </w:r>
-      <w:r>
-        <w:rPr>
-          <w:rFonts w:eastAsia="Arial"/>
-        </w:rPr>
-        <w:t xml:space="preserve"> –</w:t>
-      </w:r>
-      <w:r>
-        <w:rPr>
-          <w:rFonts w:eastAsia="Arial"/>
-        </w:rPr>
-        <w:t xml:space="preserve"> End </w:t>
+        <w:t xml:space="preserve">For End </w:t>
       </w:r>
       <w:r>
         <w:rPr>
@@ -6588,8 +6468,6 @@
               </w:rPr>
               <w:t>225</w:t>
             </w:r>
-            <w:bookmarkStart w:id="27" w:name="_GoBack"/>
-            <w:bookmarkEnd w:id="27"/>
             <w:r>
               <w:rPr>
                 <w:b/>
@@ -6725,17 +6603,17 @@
       <w:pPr>
         <w:pStyle w:val="Heading1"/>
       </w:pPr>
-      <w:bookmarkStart w:id="28" w:name="_Toc3155215"/>
-      <w:bookmarkStart w:id="29" w:name="_Toc17714"/>
+      <w:bookmarkStart w:id="27" w:name="_Toc3155215"/>
+      <w:bookmarkStart w:id="28" w:name="_Toc17714"/>
       <w:r>
         <w:lastRenderedPageBreak/>
         <w:t>MOSQUITO</w:t>
       </w:r>
+      <w:bookmarkEnd w:id="27"/>
+      <w:r>
+        <w:t xml:space="preserve"> </w:t>
+      </w:r>
       <w:bookmarkEnd w:id="28"/>
-      <w:r>
-        <w:t xml:space="preserve"> </w:t>
-      </w:r>
-      <w:bookmarkEnd w:id="29"/>
     </w:p>
     <w:p>
       <w:pPr>
@@ -6778,16 +6656,16 @@
       <w:pPr>
         <w:pStyle w:val="Heading2"/>
       </w:pPr>
-      <w:bookmarkStart w:id="30" w:name="_Toc3155216"/>
-      <w:bookmarkStart w:id="31" w:name="_Toc17716"/>
+      <w:bookmarkStart w:id="29" w:name="_Toc3155216"/>
+      <w:bookmarkStart w:id="30" w:name="_Toc17716"/>
       <w:r>
         <w:t>Skills</w:t>
       </w:r>
+      <w:bookmarkEnd w:id="29"/>
+      <w:r>
+        <w:t xml:space="preserve"> </w:t>
+      </w:r>
       <w:bookmarkEnd w:id="30"/>
-      <w:r>
-        <w:t xml:space="preserve"> </w:t>
-      </w:r>
-      <w:bookmarkEnd w:id="31"/>
     </w:p>
     <w:p>
       <w:pPr>
@@ -6888,16 +6766,16 @@
       <w:pPr>
         <w:pStyle w:val="Heading2"/>
       </w:pPr>
-      <w:bookmarkStart w:id="32" w:name="_Toc3155217"/>
-      <w:bookmarkStart w:id="33" w:name="_Toc17717"/>
+      <w:bookmarkStart w:id="31" w:name="_Toc3155217"/>
+      <w:bookmarkStart w:id="32" w:name="_Toc17717"/>
       <w:r>
         <w:t>Quality</w:t>
       </w:r>
+      <w:bookmarkEnd w:id="31"/>
+      <w:r>
+        <w:t xml:space="preserve"> </w:t>
+      </w:r>
       <w:bookmarkEnd w:id="32"/>
-      <w:r>
-        <w:t xml:space="preserve"> </w:t>
-      </w:r>
-      <w:bookmarkEnd w:id="33"/>
     </w:p>
     <w:p>
       <w:pPr>
@@ -6906,7 +6784,12 @@
       </w:pPr>
       <w:proofErr w:type="gramStart"/>
       <w:r>
-        <w:t>In order for</w:t>
+        <w:t>In order</w:t>
+      </w:r>
+      <w:bookmarkStart w:id="33" w:name="_GoBack"/>
+      <w:bookmarkEnd w:id="33"/>
+      <w:r>
+        <w:t xml:space="preserve"> for</w:t>
       </w:r>
       <w:proofErr w:type="gramEnd"/>
       <w:r>
@@ -12837,7 +12720,7 @@
 </file>
 
 <file path=customXml/itemProps1.xml><?xml version="1.0" encoding="utf-8"?>
-<ds:datastoreItem xmlns:ds="http://schemas.openxmlformats.org/officeDocument/2006/customXml" ds:itemID="{7824DFEF-FF8C-46F2-81A0-48DFC302A811}">
+<ds:datastoreItem xmlns:ds="http://schemas.openxmlformats.org/officeDocument/2006/customXml" ds:itemID="{2172683C-633D-43E4-98A3-B269CC502CEC}">
   <ds:schemaRefs>
     <ds:schemaRef ds:uri="http://schemas.openxmlformats.org/officeDocument/2006/bibliography"/>
   </ds:schemaRefs>

</xml_diff>